<commit_message>
CH23: query selection from main.py
</commit_message>
<xml_diff>
--- a/for projectit566.docx
+++ b/for projectit566.docx
@@ -93,8 +93,8 @@
         </w:rPr>
         <w:lastRenderedPageBreak/>
         <w:drawing>
-          <wp:inline distT="0" distB="0" distL="0" distR="0" wp14:anchorId="5D8FDA48" wp14:editId="46646D6C">
-            <wp:extent cx="5943600" cy="3714750"/>
+          <wp:inline distT="0" distB="0" distL="0" distR="0" wp14:anchorId="5D8FDA48" wp14:editId="6D9E4BEF">
+            <wp:extent cx="5943600" cy="3810000"/>
             <wp:effectExtent l="0" t="0" r="0" b="0"/>
             <wp:docPr id="147375455" name="Picture 1" descr="A computer screen shot of a program&#10;&#10;AI-generated content may be incorrect."/>
             <wp:cNvGraphicFramePr>
@@ -116,7 +116,7 @@
                   <pic:spPr>
                     <a:xfrm>
                       <a:off x="0" y="0"/>
-                      <a:ext cx="5943600" cy="3714750"/>
+                      <a:ext cx="5943600" cy="3810000"/>
                     </a:xfrm>
                     <a:prstGeom prst="rect">
                       <a:avLst/>

</xml_diff>